<commit_message>
Ret OC0101 til dansk
Coauthors: Rasmus, Emil
</commit_message>
<xml_diff>
--- a/02 Requirements & Analysis/OC0101 angivBruttofortjenesteOgVareforbrug.docx
+++ b/02 Requirements & Analysis/OC0101 angivBruttofortjenesteOgVareforbrug.docx
@@ -7,8 +7,13 @@
         <w:pStyle w:val="Titel"/>
       </w:pPr>
       <w:r>
-        <w:t>OC0101 - angivBruttofortjenesteOgVareforbrug</w:t>
-      </w:r>
+        <w:t xml:space="preserve">OC0101 - </w:t>
+      </w:r>
+      <w:proofErr w:type="spellStart"/>
+      <w:r>
+        <w:t>angivBruttofortjenesteOgVareforbrug</w:t>
+      </w:r>
+      <w:proofErr w:type="spellEnd"/>
     </w:p>
     <w:p>
       <w:pPr>
@@ -34,12 +39,14 @@
       </w:r>
     </w:p>
     <w:p>
+      <w:proofErr w:type="spellStart"/>
       <w:r>
         <w:t>angivBruttofortjenesteOg</w:t>
       </w:r>
       <w:r>
         <w:t>Vareforbrug</w:t>
       </w:r>
+      <w:proofErr w:type="spellEnd"/>
       <w:r>
         <w:t xml:space="preserve"> </w:t>
       </w:r>
@@ -47,13 +54,17 @@
         <w:t>(</w:t>
       </w:r>
       <w:r>
-        <w:t>bruttofortjeneste, vareforbrug</w:t>
-      </w:r>
+        <w:t xml:space="preserve">bruttofortjeneste, </w:t>
+      </w:r>
+      <w:proofErr w:type="spellStart"/>
+      <w:r>
+        <w:t>vareforbrug</w:t>
+      </w:r>
+      <w:proofErr w:type="spellEnd"/>
       <w:r>
         <w:t>)</w:t>
       </w:r>
     </w:p>
-    <w:p/>
     <w:p>
       <w:pPr>
         <w:pStyle w:val="Overskrift1"/>
@@ -80,8 +91,30 @@
         <w:rPr>
           <w:lang w:val="en-US"/>
         </w:rPr>
-        <w:t>UC01 Beregn omsætning</w:t>
-      </w:r>
+        <w:t xml:space="preserve">UC01 </w:t>
+      </w:r>
+      <w:proofErr w:type="spellStart"/>
+      <w:r>
+        <w:rPr>
+          <w:lang w:val="en-US"/>
+        </w:rPr>
+        <w:t>Beregn</w:t>
+      </w:r>
+      <w:proofErr w:type="spellEnd"/>
+      <w:r>
+        <w:rPr>
+          <w:lang w:val="en-US"/>
+        </w:rPr>
+        <w:t xml:space="preserve"> </w:t>
+      </w:r>
+      <w:proofErr w:type="spellStart"/>
+      <w:r>
+        <w:rPr>
+          <w:lang w:val="en-US"/>
+        </w:rPr>
+        <w:t>omsætning</w:t>
+      </w:r>
+      <w:proofErr w:type="spellEnd"/>
     </w:p>
     <w:p>
       <w:pPr>
@@ -100,61 +133,59 @@
       </w:r>
     </w:p>
     <w:p>
-      <w:pPr>
-        <w:rPr>
-          <w:lang w:val="en-US"/>
-        </w:rPr>
-      </w:pPr>
-      <w:r>
-        <w:rPr>
-          <w:lang w:val="en-US"/>
-        </w:rPr>
-        <w:t>A HØK h exists</w:t>
-      </w:r>
-    </w:p>
-    <w:p>
-      <w:pPr>
-        <w:rPr>
-          <w:lang w:val="en-US"/>
-        </w:rPr>
-      </w:pPr>
-      <w:r>
-        <w:rPr>
-          <w:lang w:val="en-US"/>
-        </w:rPr>
+      <w:r>
+        <w:t>En</w:t>
+      </w:r>
+      <w:r>
+        <w:t xml:space="preserve"> </w:t>
+      </w:r>
+      <w:proofErr w:type="gramStart"/>
+      <w:r>
+        <w:t>HØK h</w:t>
+      </w:r>
+      <w:proofErr w:type="gramEnd"/>
+      <w:r>
+        <w:t xml:space="preserve"> </w:t>
+      </w:r>
+      <w:r>
+        <w:t>eksisterer</w:t>
+      </w:r>
+    </w:p>
+    <w:p>
+      <w:r>
         <w:t xml:space="preserve">h </w:t>
       </w:r>
       <w:r>
-        <w:rPr>
-          <w:lang w:val="en-US"/>
-        </w:rPr>
-        <w:t>has no associations</w:t>
-      </w:r>
-    </w:p>
-    <w:p>
-      <w:pPr>
-        <w:rPr>
-          <w:lang w:val="en-US"/>
-        </w:rPr>
-      </w:pPr>
-      <w:r>
-        <w:rPr>
-          <w:lang w:val="en-US"/>
-        </w:rPr>
-        <w:t>bruttofortjeneste is larger than 0</w:t>
-      </w:r>
-    </w:p>
-    <w:p>
-      <w:pPr>
-        <w:rPr>
-          <w:lang w:val="en-US"/>
-        </w:rPr>
-      </w:pPr>
-      <w:r>
-        <w:rPr>
-          <w:lang w:val="en-US"/>
-        </w:rPr>
-        <w:t>vareforbrug is larger than 0</w:t>
+        <w:t>h</w:t>
+      </w:r>
+      <w:r>
+        <w:t>ar ingen associationer</w:t>
+      </w:r>
+    </w:p>
+    <w:p>
+      <w:r>
+        <w:t xml:space="preserve">bruttofortjeneste </w:t>
+      </w:r>
+      <w:r>
+        <w:t>er</w:t>
+      </w:r>
+      <w:r>
+        <w:t xml:space="preserve"> større end 0</w:t>
+      </w:r>
+      <w:bookmarkStart w:id="0" w:name="_GoBack"/>
+      <w:bookmarkEnd w:id="0"/>
+    </w:p>
+    <w:p>
+      <w:proofErr w:type="spellStart"/>
+      <w:r>
+        <w:t>vareforbrug</w:t>
+      </w:r>
+      <w:proofErr w:type="spellEnd"/>
+      <w:r>
+        <w:t xml:space="preserve"> </w:t>
+      </w:r>
+      <w:r>
+        <w:t>er større end 0</w:t>
       </w:r>
     </w:p>
     <w:p>
@@ -162,44 +193,41 @@
         <w:pStyle w:val="Overskrift1"/>
         <w:rPr>
           <w:color w:val="000000" w:themeColor="text1"/>
-          <w:lang w:val="en-US"/>
         </w:rPr>
       </w:pPr>
+      <w:proofErr w:type="spellStart"/>
       <w:r>
         <w:rPr>
           <w:color w:val="000000" w:themeColor="text1"/>
-          <w:lang w:val="en-US"/>
-        </w:rPr>
-        <w:t>Postconditions:</w:t>
-      </w:r>
-    </w:p>
-    <w:p>
-      <w:pPr>
-        <w:rPr>
-          <w:lang w:val="en-US"/>
-        </w:rPr>
-      </w:pPr>
-      <w:r>
-        <w:rPr>
-          <w:lang w:val="en-US"/>
-        </w:rPr>
-        <w:t>omsætning was calculated</w:t>
-      </w:r>
-    </w:p>
-    <w:p>
-      <w:pPr>
-        <w:rPr>
-          <w:lang w:val="en-US"/>
-        </w:rPr>
-      </w:pPr>
-      <w:r>
-        <w:rPr>
-          <w:lang w:val="en-US"/>
-        </w:rPr>
-        <w:t>omsætning was returned to h</w:t>
-      </w:r>
-      <w:bookmarkStart w:id="0" w:name="_GoBack"/>
-      <w:bookmarkEnd w:id="0"/>
+        </w:rPr>
+        <w:t>Postconditions</w:t>
+      </w:r>
+      <w:proofErr w:type="spellEnd"/>
+      <w:r>
+        <w:rPr>
+          <w:color w:val="000000" w:themeColor="text1"/>
+        </w:rPr>
+        <w:t>:</w:t>
+      </w:r>
+    </w:p>
+    <w:p>
+      <w:r>
+        <w:t xml:space="preserve">omsætning </w:t>
+      </w:r>
+      <w:r>
+        <w:t>blev</w:t>
+      </w:r>
+      <w:r>
+        <w:t xml:space="preserve"> udregnet</w:t>
+      </w:r>
+    </w:p>
+    <w:p>
+      <w:r>
+        <w:t xml:space="preserve">omsætning </w:t>
+      </w:r>
+      <w:r>
+        <w:t>blev præsenteret for h</w:t>
+      </w:r>
     </w:p>
     <w:sectPr>
       <w:pgSz w:w="11906" w:h="16838"/>
@@ -219,7 +247,7 @@
         <w:rFonts w:asciiTheme="minorHAnsi" w:eastAsiaTheme="minorHAnsi" w:hAnsiTheme="minorHAnsi" w:cstheme="minorBidi"/>
         <w:sz w:val="22"/>
         <w:szCs w:val="22"/>
-        <w:lang w:eastAsia="en-US" w:bidi="ar-SA"/>
+        <w:lang w:val="da-DK" w:eastAsia="en-US" w:bidi="ar-SA"/>
       </w:rPr>
     </w:rPrDefault>
     <w:pPrDefault>
@@ -334,6 +362,7 @@
     <w:lsdException w:name="HTML Sample" w:semiHidden="1" w:unhideWhenUsed="1"/>
     <w:lsdException w:name="HTML Typewriter" w:semiHidden="1" w:unhideWhenUsed="1"/>
     <w:lsdException w:name="HTML Variable" w:semiHidden="1" w:unhideWhenUsed="1"/>
+    <w:lsdException w:name="Normal Table" w:semiHidden="1" w:unhideWhenUsed="1"/>
     <w:lsdException w:name="annotation subject" w:semiHidden="1" w:unhideWhenUsed="1"/>
     <w:lsdException w:name="No List" w:semiHidden="1" w:unhideWhenUsed="1"/>
     <w:lsdException w:name="Outline List 1" w:semiHidden="1" w:unhideWhenUsed="1"/>
@@ -379,9 +408,11 @@
     <w:lsdException w:name="Table Subtle 1" w:semiHidden="1" w:unhideWhenUsed="1"/>
     <w:lsdException w:name="Table Subtle 2" w:semiHidden="1" w:unhideWhenUsed="1"/>
     <w:lsdException w:name="Table Web 1" w:semiHidden="1" w:unhideWhenUsed="1"/>
+    <w:lsdException w:name="Table Web 2" w:semiHidden="1" w:unhideWhenUsed="1"/>
     <w:lsdException w:name="Table Web 3" w:semiHidden="1" w:unhideWhenUsed="1"/>
     <w:lsdException w:name="Balloon Text" w:semiHidden="1" w:unhideWhenUsed="1"/>
     <w:lsdException w:name="Table Grid" w:uiPriority="39"/>
+    <w:lsdException w:name="Table Theme" w:semiHidden="1" w:unhideWhenUsed="1"/>
     <w:lsdException w:name="Placeholder Text" w:semiHidden="1"/>
     <w:lsdException w:name="No Spacing" w:uiPriority="1" w:qFormat="1"/>
     <w:lsdException w:name="Light Shading" w:uiPriority="60"/>
@@ -607,9 +638,6 @@
   <w:style w:type="paragraph" w:default="1" w:styleId="Normal">
     <w:name w:val="Normal"/>
     <w:qFormat/>
-    <w:rPr>
-      <w:lang w:val="da-DK"/>
-    </w:rPr>
   </w:style>
   <w:style w:type="paragraph" w:styleId="Overskrift1">
     <w:name w:val="heading 1"/>

</xml_diff>

<commit_message>
Postconditions m.m er rettet
Coauthors: Alle
Reviewers: Alle
</commit_message>
<xml_diff>
--- a/02 Requirements & Analysis/OC0101 angivBruttofortjenesteOgVareforbrug.docx
+++ b/02 Requirements & Analysis/OC0101 angivBruttofortjenesteOgVareforbrug.docx
@@ -1,6 +1,6 @@
 
 <file path=word/document.xml><?xml version="1.0" encoding="utf-8"?>
-<w:document xmlns:wpc="http://schemas.microsoft.com/office/word/2010/wordprocessingCanvas" xmlns:cx="http://schemas.microsoft.com/office/drawing/2014/chartex" xmlns:cx1="http://schemas.microsoft.com/office/drawing/2015/9/8/chartex" xmlns:cx2="http://schemas.microsoft.com/office/drawing/2015/10/21/chartex" xmlns:cx3="http://schemas.microsoft.com/office/drawing/2016/5/9/chartex" xmlns:cx4="http://schemas.microsoft.com/office/drawing/2016/5/10/chartex" xmlns:cx5="http://schemas.microsoft.com/office/drawing/2016/5/11/chartex" xmlns:cx6="http://schemas.microsoft.com/office/drawing/2016/5/12/chartex" xmlns:cx7="http://schemas.microsoft.com/office/drawing/2016/5/13/chartex" xmlns:cx8="http://schemas.microsoft.com/office/drawing/2016/5/14/chartex" xmlns:mc="http://schemas.openxmlformats.org/markup-compatibility/2006" xmlns:aink="http://schemas.microsoft.com/office/drawing/2016/ink" xmlns:am3d="http://schemas.microsoft.com/office/drawing/2017/model3d" xmlns:o="urn:schemas-microsoft-com:office:office" xmlns:r="http://schemas.openxmlformats.org/officeDocument/2006/relationships" xmlns:m="http://schemas.openxmlformats.org/officeDocument/2006/math" xmlns:v="urn:schemas-microsoft-com:vml" xmlns:wp14="http://schemas.microsoft.com/office/word/2010/wordprocessingDrawing" xmlns:wp="http://schemas.openxmlformats.org/drawingml/2006/wordprocessingDrawing" xmlns:w10="urn:schemas-microsoft-com:office:word" xmlns:w="http://schemas.openxmlformats.org/wordprocessingml/2006/main" xmlns:w14="http://schemas.microsoft.com/office/word/2010/wordml" xmlns:w15="http://schemas.microsoft.com/office/word/2012/wordml" xmlns:w16cid="http://schemas.microsoft.com/office/word/2016/wordml/cid" xmlns:w16se="http://schemas.microsoft.com/office/word/2015/wordml/symex" xmlns:wpg="http://schemas.microsoft.com/office/word/2010/wordprocessingGroup" xmlns:wpi="http://schemas.microsoft.com/office/word/2010/wordprocessingInk" xmlns:wne="http://schemas.microsoft.com/office/word/2006/wordml" xmlns:wps="http://schemas.microsoft.com/office/word/2010/wordprocessingShape" mc:Ignorable="w14 w15 w16se w16cid wp14">
+<w:document xmlns:wpc="http://schemas.microsoft.com/office/word/2010/wordprocessingCanvas" xmlns:cx="http://schemas.microsoft.com/office/drawing/2014/chartex" xmlns:mc="http://schemas.openxmlformats.org/markup-compatibility/2006" xmlns:o="urn:schemas-microsoft-com:office:office" xmlns:r="http://schemas.openxmlformats.org/officeDocument/2006/relationships" xmlns:m="http://schemas.openxmlformats.org/officeDocument/2006/math" xmlns:v="urn:schemas-microsoft-com:vml" xmlns:wp14="http://schemas.microsoft.com/office/word/2010/wordprocessingDrawing" xmlns:wp="http://schemas.openxmlformats.org/drawingml/2006/wordprocessingDrawing" xmlns:w10="urn:schemas-microsoft-com:office:word" xmlns:w="http://schemas.openxmlformats.org/wordprocessingml/2006/main" xmlns:w14="http://schemas.microsoft.com/office/word/2010/wordml" xmlns:w15="http://schemas.microsoft.com/office/word/2012/wordml" xmlns:w16se="http://schemas.microsoft.com/office/word/2015/wordml/symex" xmlns:wpg="http://schemas.microsoft.com/office/word/2010/wordprocessingGroup" xmlns:wpi="http://schemas.microsoft.com/office/word/2010/wordprocessingInk" xmlns:wne="http://schemas.microsoft.com/office/word/2006/wordml" xmlns:wps="http://schemas.microsoft.com/office/word/2010/wordprocessingShape" mc:Ignorable="w14 w15 w16se wp14">
   <w:body>
     <w:p>
       <w:pPr>
@@ -54,13 +54,8 @@
         <w:t>(</w:t>
       </w:r>
       <w:r>
-        <w:t xml:space="preserve">bruttofortjeneste, </w:t>
-      </w:r>
-      <w:proofErr w:type="spellStart"/>
-      <w:r>
-        <w:t>vareforbrug</w:t>
-      </w:r>
-      <w:proofErr w:type="spellEnd"/>
+        <w:t>bruttofortjeneste, vareforbrug</w:t>
+      </w:r>
       <w:r>
         <w:t>)</w:t>
       </w:r>
@@ -70,122 +65,18 @@
         <w:pStyle w:val="Overskrift1"/>
         <w:rPr>
           <w:color w:val="000000" w:themeColor="text1"/>
-          <w:lang w:val="en-US"/>
         </w:rPr>
       </w:pPr>
       <w:r>
         <w:rPr>
           <w:color w:val="000000" w:themeColor="text1"/>
-          <w:lang w:val="en-US"/>
         </w:rPr>
         <w:t>Cross references:</w:t>
       </w:r>
     </w:p>
     <w:p>
-      <w:pPr>
-        <w:rPr>
-          <w:lang w:val="en-US"/>
-        </w:rPr>
-      </w:pPr>
-      <w:r>
-        <w:rPr>
-          <w:lang w:val="en-US"/>
-        </w:rPr>
-        <w:t xml:space="preserve">UC01 </w:t>
-      </w:r>
-      <w:proofErr w:type="spellStart"/>
-      <w:r>
-        <w:rPr>
-          <w:lang w:val="en-US"/>
-        </w:rPr>
-        <w:t>Beregn</w:t>
-      </w:r>
-      <w:proofErr w:type="spellEnd"/>
-      <w:r>
-        <w:rPr>
-          <w:lang w:val="en-US"/>
-        </w:rPr>
-        <w:t xml:space="preserve"> </w:t>
-      </w:r>
-      <w:proofErr w:type="spellStart"/>
-      <w:r>
-        <w:rPr>
-          <w:lang w:val="en-US"/>
-        </w:rPr>
-        <w:t>omsætning</w:t>
-      </w:r>
-      <w:proofErr w:type="spellEnd"/>
-    </w:p>
-    <w:p>
-      <w:pPr>
-        <w:pStyle w:val="Overskrift1"/>
-        <w:rPr>
-          <w:color w:val="000000" w:themeColor="text1"/>
-          <w:lang w:val="en-US"/>
-        </w:rPr>
-      </w:pPr>
-      <w:r>
-        <w:rPr>
-          <w:color w:val="000000" w:themeColor="text1"/>
-          <w:lang w:val="en-US"/>
-        </w:rPr>
-        <w:t>Preconditions:</w:t>
-      </w:r>
-    </w:p>
-    <w:p>
-      <w:r>
-        <w:t>En</w:t>
-      </w:r>
-      <w:r>
-        <w:t xml:space="preserve"> </w:t>
-      </w:r>
-      <w:proofErr w:type="gramStart"/>
-      <w:r>
-        <w:t>HØK h</w:t>
-      </w:r>
-      <w:proofErr w:type="gramEnd"/>
-      <w:r>
-        <w:t xml:space="preserve"> </w:t>
-      </w:r>
-      <w:r>
-        <w:t>eksisterer</w:t>
-      </w:r>
-    </w:p>
-    <w:p>
-      <w:r>
-        <w:t xml:space="preserve">h </w:t>
-      </w:r>
-      <w:r>
-        <w:t>h</w:t>
-      </w:r>
-      <w:r>
-        <w:t>ar ingen associationer</w:t>
-      </w:r>
-    </w:p>
-    <w:p>
-      <w:r>
-        <w:t xml:space="preserve">bruttofortjeneste </w:t>
-      </w:r>
-      <w:r>
-        <w:t>er</w:t>
-      </w:r>
-      <w:r>
-        <w:t xml:space="preserve"> større end 0</w:t>
-      </w:r>
-      <w:bookmarkStart w:id="0" w:name="_GoBack"/>
-      <w:bookmarkEnd w:id="0"/>
-    </w:p>
-    <w:p>
-      <w:proofErr w:type="spellStart"/>
-      <w:r>
-        <w:t>vareforbrug</w:t>
-      </w:r>
-      <w:proofErr w:type="spellEnd"/>
-      <w:r>
-        <w:t xml:space="preserve"> </w:t>
-      </w:r>
-      <w:r>
-        <w:t>er større end 0</w:t>
+      <w:r>
+        <w:t>UC01 Beregn omsætning</w:t>
       </w:r>
     </w:p>
     <w:p>
@@ -200,7 +91,7 @@
         <w:rPr>
           <w:color w:val="000000" w:themeColor="text1"/>
         </w:rPr>
-        <w:t>Postconditions</w:t>
+        <w:t>Preconditions</w:t>
       </w:r>
       <w:proofErr w:type="spellEnd"/>
       <w:r>
@@ -212,13 +103,151 @@
     </w:p>
     <w:p>
       <w:r>
-        <w:t xml:space="preserve">omsætning </w:t>
+        <w:t>En</w:t>
+      </w:r>
+      <w:r>
+        <w:t xml:space="preserve"> HØK h </w:t>
+      </w:r>
+      <w:r>
+        <w:t>eksisterer</w:t>
+      </w:r>
+      <w:bookmarkStart w:id="0" w:name="_GoBack"/>
+      <w:bookmarkEnd w:id="0"/>
+    </w:p>
+    <w:p>
+      <w:r>
+        <w:t xml:space="preserve">bruttofortjeneste </w:t>
+      </w:r>
+      <w:r>
+        <w:t>er</w:t>
+      </w:r>
+      <w:r>
+        <w:t xml:space="preserve"> større end 0</w:t>
+      </w:r>
+    </w:p>
+    <w:p>
+      <w:r>
+        <w:t xml:space="preserve">vareforbrug </w:t>
+      </w:r>
+      <w:r>
+        <w:t>er større end 0</w:t>
+      </w:r>
+    </w:p>
+    <w:p>
+      <w:pPr>
+        <w:pStyle w:val="Overskrift1"/>
+        <w:rPr>
+          <w:color w:val="000000" w:themeColor="text1"/>
+        </w:rPr>
+      </w:pPr>
+      <w:proofErr w:type="spellStart"/>
+      <w:r>
+        <w:rPr>
+          <w:color w:val="000000" w:themeColor="text1"/>
+        </w:rPr>
+        <w:t>Postconditions</w:t>
+      </w:r>
+      <w:proofErr w:type="spellEnd"/>
+      <w:r>
+        <w:rPr>
+          <w:color w:val="000000" w:themeColor="text1"/>
+        </w:rPr>
+        <w:t>:</w:t>
+      </w:r>
+    </w:p>
+    <w:p>
+      <w:r>
+        <w:t>En evt. association mellem h og en eksisterende instans af Omsætning blev brudt.</w:t>
+      </w:r>
+    </w:p>
+    <w:p>
+      <w:r>
+        <w:t xml:space="preserve">En instans </w:t>
+      </w:r>
+      <w:proofErr w:type="spellStart"/>
+      <w:r>
+        <w:t>vf</w:t>
+      </w:r>
+      <w:proofErr w:type="spellEnd"/>
+      <w:r>
+        <w:t xml:space="preserve"> af Vareforbrug blev skabt.</w:t>
+      </w:r>
+    </w:p>
+    <w:p>
+      <w:proofErr w:type="spellStart"/>
+      <w:proofErr w:type="gramStart"/>
+      <w:r>
+        <w:t>vf.beløb</w:t>
+      </w:r>
+      <w:proofErr w:type="spellEnd"/>
+      <w:proofErr w:type="gramEnd"/>
+      <w:r>
+        <w:t xml:space="preserve"> blev sat til vareforbrug.</w:t>
+      </w:r>
+    </w:p>
+    <w:p>
+      <w:r>
+        <w:t>En instans bf af Bruttofortjeneste blev skabt.</w:t>
+      </w:r>
+    </w:p>
+    <w:p>
+      <w:proofErr w:type="spellStart"/>
+      <w:proofErr w:type="gramStart"/>
+      <w:r>
+        <w:t>bf.beløb</w:t>
+      </w:r>
+      <w:proofErr w:type="spellEnd"/>
+      <w:proofErr w:type="gramEnd"/>
+      <w:r>
+        <w:t xml:space="preserve"> blev sat til bruttofortjeneste.</w:t>
+      </w:r>
+    </w:p>
+    <w:p>
+      <w:r>
+        <w:t>En instans omsætning af Omsætning blev skabt.</w:t>
+      </w:r>
+    </w:p>
+    <w:p>
+      <w:proofErr w:type="spellStart"/>
+      <w:proofErr w:type="gramStart"/>
+      <w:r>
+        <w:t>o</w:t>
+      </w:r>
+      <w:r>
+        <w:t>msætning</w:t>
+      </w:r>
+      <w:r>
+        <w:t>.beløb</w:t>
+      </w:r>
+      <w:proofErr w:type="spellEnd"/>
+      <w:proofErr w:type="gramEnd"/>
+      <w:r>
+        <w:t xml:space="preserve"> </w:t>
       </w:r>
       <w:r>
         <w:t>blev</w:t>
       </w:r>
       <w:r>
-        <w:t xml:space="preserve"> udregnet</w:t>
+        <w:t xml:space="preserve"> </w:t>
+      </w:r>
+      <w:r>
+        <w:t xml:space="preserve">sat til </w:t>
+      </w:r>
+      <w:proofErr w:type="spellStart"/>
+      <w:r>
+        <w:t>vf.beløb</w:t>
+      </w:r>
+      <w:proofErr w:type="spellEnd"/>
+      <w:r>
+        <w:t xml:space="preserve"> + </w:t>
+      </w:r>
+      <w:proofErr w:type="spellStart"/>
+      <w:r>
+        <w:t>bf.beløb</w:t>
+      </w:r>
+      <w:proofErr w:type="spellEnd"/>
+      <w:r>
+        <w:t>.</w:t>
       </w:r>
     </w:p>
     <w:p>
@@ -240,7 +269,7 @@
 </file>
 
 <file path=word/styles.xml><?xml version="1.0" encoding="utf-8"?>
-<w:styles xmlns:mc="http://schemas.openxmlformats.org/markup-compatibility/2006" xmlns:r="http://schemas.openxmlformats.org/officeDocument/2006/relationships" xmlns:w="http://schemas.openxmlformats.org/wordprocessingml/2006/main" xmlns:w14="http://schemas.microsoft.com/office/word/2010/wordml" xmlns:w15="http://schemas.microsoft.com/office/word/2012/wordml" xmlns:w16cid="http://schemas.microsoft.com/office/word/2016/wordml/cid" xmlns:w16se="http://schemas.microsoft.com/office/word/2015/wordml/symex" mc:Ignorable="w14 w15 w16se w16cid">
+<w:styles xmlns:mc="http://schemas.openxmlformats.org/markup-compatibility/2006" xmlns:r="http://schemas.openxmlformats.org/officeDocument/2006/relationships" xmlns:w="http://schemas.openxmlformats.org/wordprocessingml/2006/main" xmlns:w14="http://schemas.microsoft.com/office/word/2010/wordml" xmlns:w15="http://schemas.microsoft.com/office/word/2012/wordml" xmlns:w16se="http://schemas.microsoft.com/office/word/2015/wordml/symex" mc:Ignorable="w14 w15 w16se">
   <w:docDefaults>
     <w:rPrDefault>
       <w:rPr>
@@ -256,7 +285,7 @@
       </w:pPr>
     </w:pPrDefault>
   </w:docDefaults>
-  <w:latentStyles w:defLockedState="0" w:defUIPriority="99" w:defSemiHidden="0" w:defUnhideWhenUsed="0" w:defQFormat="0" w:count="377">
+  <w:latentStyles w:defLockedState="0" w:defUIPriority="99" w:defSemiHidden="0" w:defUnhideWhenUsed="0" w:defQFormat="0" w:count="371">
     <w:lsdException w:name="Normal" w:uiPriority="0" w:qFormat="1"/>
     <w:lsdException w:name="heading 1" w:uiPriority="9" w:qFormat="1"/>
     <w:lsdException w:name="heading 2" w:semiHidden="1" w:uiPriority="9" w:unhideWhenUsed="1" w:qFormat="1"/>
@@ -628,12 +657,6 @@
     <w:lsdException w:name="List Table 5 Dark Accent 6" w:uiPriority="50"/>
     <w:lsdException w:name="List Table 6 Colorful Accent 6" w:uiPriority="51"/>
     <w:lsdException w:name="List Table 7 Colorful Accent 6" w:uiPriority="52"/>
-    <w:lsdException w:name="Mention" w:semiHidden="1" w:unhideWhenUsed="1"/>
-    <w:lsdException w:name="Smart Hyperlink" w:semiHidden="1" w:unhideWhenUsed="1"/>
-    <w:lsdException w:name="Hashtag" w:semiHidden="1" w:unhideWhenUsed="1"/>
-    <w:lsdException w:name="Unresolved Mention" w:semiHidden="1" w:unhideWhenUsed="1"/>
-    <w:lsdException w:name="Smart Link" w:semiHidden="1" w:unhideWhenUsed="1"/>
-    <w:lsdException w:name="Smart Link Error" w:semiHidden="1" w:unhideWhenUsed="1"/>
   </w:latentStyles>
   <w:style w:type="paragraph" w:default="1" w:styleId="Normal">
     <w:name w:val="Normal"/>

</xml_diff>

<commit_message>
Ukendte rettelser ifm. design
Coauthors: Alle
Reviewers: Alle
</commit_message>
<xml_diff>
--- a/02 Requirements & Analysis/OC0101 angivBruttofortjenesteOgVareforbrug.docx
+++ b/02 Requirements & Analysis/OC0101 angivBruttofortjenesteOgVareforbrug.docx
@@ -111,8 +111,6 @@
       <w:r>
         <w:t>eksisterer</w:t>
       </w:r>
-      <w:bookmarkStart w:id="0" w:name="_GoBack"/>
-      <w:bookmarkEnd w:id="0"/>
     </w:p>
     <w:p>
       <w:r>
@@ -122,7 +120,13 @@
         <w:t>er</w:t>
       </w:r>
       <w:r>
-        <w:t xml:space="preserve"> større end 0</w:t>
+        <w:t xml:space="preserve"> større end</w:t>
+      </w:r>
+      <w:r>
+        <w:t xml:space="preserve"> eller lig med</w:t>
+      </w:r>
+      <w:r>
+        <w:t xml:space="preserve"> 0</w:t>
       </w:r>
     </w:p>
     <w:p>
@@ -130,7 +134,13 @@
         <w:t xml:space="preserve">vareforbrug </w:t>
       </w:r>
       <w:r>
-        <w:t>er større end 0</w:t>
+        <w:t xml:space="preserve">er større end </w:t>
+      </w:r>
+      <w:r>
+        <w:t xml:space="preserve">eller lig med </w:t>
+      </w:r>
+      <w:r>
+        <w:t>0</w:t>
       </w:r>
     </w:p>
     <w:p>
@@ -201,6 +211,8 @@
       <w:r>
         <w:t xml:space="preserve"> blev sat til bruttofortjeneste.</w:t>
       </w:r>
+      <w:bookmarkStart w:id="0" w:name="_GoBack"/>
+      <w:bookmarkEnd w:id="0"/>
     </w:p>
     <w:p>
       <w:r>

</xml_diff>